<commit_message>
deploying image and CV file changes
</commit_message>
<xml_diff>
--- a/public/assets/Plamen_Stamenov_CV.docx
+++ b/public/assets/Plamen_Stamenov_CV.docx
@@ -64,8 +64,8 @@
                               </w:rPr>
                               <w:drawing>
                                 <wp:inline distT="0" distB="0" distL="0" distR="0" wp14:anchorId="087A75C5" wp14:editId="5D04C4C1">
-                                  <wp:extent cx="1427896" cy="1429385"/>
-                                  <wp:effectExtent l="0" t="0" r="1270" b="0"/>
+                                  <wp:extent cx="1050973" cy="1429385"/>
+                                  <wp:effectExtent l="0" t="0" r="0" b="0"/>
                                   <wp:docPr id="5" name="Picture 5"/>
                                   <wp:cNvGraphicFramePr>
                                     <a:graphicFrameLocks xmlns:a="http://schemas.openxmlformats.org/drawingml/2006/main" noChangeAspect="1"/>
@@ -92,7 +92,7 @@
                                         <pic:spPr>
                                           <a:xfrm>
                                             <a:off x="0" y="0"/>
-                                            <a:ext cx="1427896" cy="1429385"/>
+                                            <a:ext cx="1050973" cy="1429385"/>
                                           </a:xfrm>
                                           <a:prstGeom prst="rect">
                                             <a:avLst/>
@@ -323,8 +323,6 @@
                             <w:pPr>
                               <w:pStyle w:val="ContactInfo"/>
                             </w:pPr>
-                            <w:bookmarkStart w:id="0" w:name="_GoBack"/>
-                            <w:bookmarkEnd w:id="0"/>
                             <w:r>
                               <w:rPr>
                                 <w:b/>
@@ -383,8 +381,8 @@
                         </w:rPr>
                         <w:drawing>
                           <wp:inline distT="0" distB="0" distL="0" distR="0" wp14:anchorId="087A75C5" wp14:editId="5D04C4C1">
-                            <wp:extent cx="1427896" cy="1429385"/>
-                            <wp:effectExtent l="0" t="0" r="1270" b="0"/>
+                            <wp:extent cx="1050973" cy="1429385"/>
+                            <wp:effectExtent l="0" t="0" r="0" b="0"/>
                             <wp:docPr id="5" name="Picture 5"/>
                             <wp:cNvGraphicFramePr>
                               <a:graphicFrameLocks xmlns:a="http://schemas.openxmlformats.org/drawingml/2006/main" noChangeAspect="1"/>
@@ -397,7 +395,7 @@
                                     <pic:cNvPicPr/>
                                   </pic:nvPicPr>
                                   <pic:blipFill>
-                                    <a:blip r:embed="rId8" cstate="print">
+                                    <a:blip r:embed="rId11" cstate="print">
                                       <a:extLst>
                                         <a:ext uri="{28A0092B-C50C-407E-A947-70E740481C1C}">
                                           <a14:useLocalDpi xmlns:a14="http://schemas.microsoft.com/office/drawing/2010/main" val="0"/>
@@ -411,7 +409,7 @@
                                   <pic:spPr>
                                     <a:xfrm>
                                       <a:off x="0" y="0"/>
-                                      <a:ext cx="1427896" cy="1429385"/>
+                                      <a:ext cx="1050973" cy="1429385"/>
                                     </a:xfrm>
                                     <a:prstGeom prst="rect">
                                       <a:avLst/>
@@ -629,7 +627,7 @@
                       <w:r>
                         <w:t xml:space="preserve"> </w:t>
                       </w:r>
-                      <w:hyperlink r:id="rId11" w:history="1">
+                      <w:hyperlink r:id="rId12" w:history="1">
                         <w:r>
                           <w:rPr>
                             <w:rStyle w:val="Hyperlink"/>
@@ -642,8 +640,6 @@
                       <w:pPr>
                         <w:pStyle w:val="ContactInfo"/>
                       </w:pPr>
-                      <w:bookmarkStart w:id="1" w:name="_GoBack"/>
-                      <w:bookmarkEnd w:id="1"/>
                       <w:r>
                         <w:rPr>
                           <w:b/>
@@ -656,7 +652,7 @@
                         </w:rPr>
                         <w:t xml:space="preserve"> </w:t>
                       </w:r>
-                      <w:hyperlink r:id="rId12" w:history="1">
+                      <w:hyperlink r:id="rId13" w:history="1">
                         <w:r>
                           <w:rPr>
                             <w:rStyle w:val="Hyperlink"/>
@@ -1844,23 +1840,16 @@
       </w:r>
     </w:p>
     <w:p>
-      <w:sdt>
-        <w:sdtPr>
-          <w:id w:val="-2036571940"/>
-          <w:placeholder>
-            <w:docPart w:val="57B1E0863CF1465DB44EA546E88ACE2D"/>
-          </w:placeholder>
-          <w:temporary/>
-          <w:showingPlcHdr/>
-          <w15:appearance w15:val="hidden"/>
-        </w:sdtPr>
-        <w:sdtEndPr/>
-        <w:sdtContent>
-          <w:r>
-            <w:t>Are you head of the condo board, or a team lead for your favorite charity? This is the perfect place to let everyone know.</w:t>
-          </w:r>
-        </w:sdtContent>
-      </w:sdt>
+      <w:hyperlink r:id="rId14" w:history="1">
+        <w:r>
+          <w:rPr>
+            <w:rStyle w:val="Hyperlink"/>
+          </w:rPr>
+          <w:t>https://portfolio-website-6baea.web.app/</w:t>
+        </w:r>
+      </w:hyperlink>
+      <w:bookmarkStart w:id="0" w:name="_GoBack"/>
+      <w:bookmarkEnd w:id="0"/>
     </w:p>
     <w:p>
       <w:pPr>
@@ -1904,7 +1893,7 @@
       </w:r>
     </w:p>
     <w:sectPr>
-      <w:headerReference w:type="default" r:id="rId13"/>
+      <w:headerReference w:type="default" r:id="rId15"/>
       <w:pgSz w:w="12240" w:h="15840"/>
       <w:pgMar w:top="1080" w:right="1080" w:bottom="1080" w:left="4867" w:header="576" w:footer="720" w:gutter="0"/>
       <w:cols w:space="720"/>
@@ -4934,32 +4923,6 @@
         </w:p>
       </w:docPartBody>
     </w:docPart>
-    <w:docPart>
-      <w:docPartPr>
-        <w:name w:val="57B1E0863CF1465DB44EA546E88ACE2D"/>
-        <w:category>
-          <w:name w:val="General"/>
-          <w:gallery w:val="placeholder"/>
-        </w:category>
-        <w:types>
-          <w:type w:val="bbPlcHdr"/>
-        </w:types>
-        <w:behaviors>
-          <w:behavior w:val="content"/>
-        </w:behaviors>
-        <w:guid w:val="{04BC0B9B-2242-4C52-9602-4787F45F0148}"/>
-      </w:docPartPr>
-      <w:docPartBody>
-        <w:p>
-          <w:pPr>
-            <w:pStyle w:val="57B1E0863CF1465DB44EA546E88ACE2D"/>
-          </w:pPr>
-          <w:r>
-            <w:t>Are you head of the condo board, or a team lead for your favorite charity? This is the perfect place to let everyone know.</w:t>
-          </w:r>
-        </w:p>
-      </w:docPartBody>
-    </w:docPart>
   </w:docParts>
 </w:glossaryDocument>
 </file>
@@ -5026,6 +4989,7 @@
   </w:compat>
   <w:rsids>
     <w:rsidRoot w:val="002D5105"/>
+    <w:rsid w:val="002C3C44"/>
     <w:rsid w:val="002D5105"/>
     <w:rsid w:val="00446E10"/>
     <w:rsid w:val="00536F6F"/>
@@ -5033,6 +4997,7 @@
     <w:rsid w:val="008E0DEA"/>
     <w:rsid w:val="00B95E3E"/>
     <w:rsid w:val="00E32833"/>
+    <w:rsid w:val="00EE66C7"/>
   </w:rsids>
   <m:mathPr>
     <m:mathFont m:val="Cambria Math"/>

</xml_diff>

<commit_message>
adding projects to portfolio section
</commit_message>
<xml_diff>
--- a/public/assets/Plamen_Stamenov_CV.docx
+++ b/public/assets/Plamen_Stamenov_CV.docx
@@ -395,7 +395,7 @@
                                     <pic:cNvPicPr/>
                                   </pic:nvPicPr>
                                   <pic:blipFill>
-                                    <a:blip r:embed="rId11" cstate="print">
+                                    <a:blip r:embed="rId8" cstate="print">
                                       <a:extLst>
                                         <a:ext uri="{28A0092B-C50C-407E-A947-70E740481C1C}">
                                           <a14:useLocalDpi xmlns:a14="http://schemas.microsoft.com/office/drawing/2010/main" val="0"/>
@@ -627,7 +627,7 @@
                       <w:r>
                         <w:t xml:space="preserve"> </w:t>
                       </w:r>
-                      <w:hyperlink r:id="rId12" w:history="1">
+                      <w:hyperlink r:id="rId11" w:history="1">
                         <w:r>
                           <w:rPr>
                             <w:rStyle w:val="Hyperlink"/>
@@ -652,7 +652,7 @@
                         </w:rPr>
                         <w:t xml:space="preserve"> </w:t>
                       </w:r>
-                      <w:hyperlink r:id="rId13" w:history="1">
+                      <w:hyperlink r:id="rId12" w:history="1">
                         <w:r>
                           <w:rPr>
                             <w:rStyle w:val="Hyperlink"/>
@@ -1845,7 +1845,7 @@
           <w:rStyle w:val="Hyperlink"/>
         </w:rPr>
       </w:pPr>
-      <w:hyperlink r:id="rId14" w:history="1">
+      <w:hyperlink r:id="rId13" w:history="1">
         <w:r>
           <w:rPr>
             <w:rStyle w:val="Hyperlink"/>
@@ -1853,6 +1853,43 @@
           <w:t>https://portfolio-website-6baea.web.app/</w:t>
         </w:r>
       </w:hyperlink>
+    </w:p>
+    <w:p>
+      <w:pPr>
+        <w:pStyle w:val="Heading3"/>
+        <w:rPr>
+          <w:color w:val="7030A0"/>
+        </w:rPr>
+      </w:pPr>
+      <w:r>
+        <w:rPr>
+          <w:color w:val="7030A0"/>
+        </w:rPr>
+        <w:t>GitHUB</w:t>
+      </w:r>
+    </w:p>
+    <w:p>
+      <w:pPr>
+        <w:rPr>
+          <w:rStyle w:val="Hyperlink"/>
+        </w:rPr>
+      </w:pPr>
+      <w:r>
+        <w:rPr>
+          <w:rStyle w:val="Hyperlink"/>
+        </w:rPr>
+        <w:t>https://github.com/</w:t>
+      </w:r>
+      <w:hyperlink r:id="rId14" w:history="1">
+        <w:r>
+          <w:rPr>
+            <w:rStyle w:val="Hyperlink"/>
+          </w:rPr>
+          <w:t>PlamenStamenov</w:t>
+        </w:r>
+      </w:hyperlink>
+      <w:bookmarkStart w:id="0" w:name="_GoBack"/>
+      <w:bookmarkEnd w:id="0"/>
     </w:p>
     <w:p>
       <w:pPr>
@@ -1902,6 +1939,7 @@
           <w:showingPlcHdr/>
           <w15:appearance w15:val="hidden"/>
         </w:sdtPr>
+        <w:sdtEndPr/>
         <w:sdtContent>
           <w:r>
             <w:rPr>
@@ -1932,8 +1970,6 @@
       <w:pPr>
         <w:pStyle w:val="Heading3"/>
       </w:pPr>
-      <w:bookmarkStart w:id="0" w:name="_GoBack"/>
-      <w:bookmarkEnd w:id="0"/>
     </w:p>
     <w:sectPr>
       <w:headerReference w:type="default" r:id="rId17"/>
@@ -5035,8 +5071,10 @@
     <w:rsid w:val="001C38BC"/>
     <w:rsid w:val="002C3C44"/>
     <w:rsid w:val="002D5105"/>
+    <w:rsid w:val="00424E05"/>
     <w:rsid w:val="00446E10"/>
     <w:rsid w:val="00536F6F"/>
+    <w:rsid w:val="005F30F2"/>
     <w:rsid w:val="0072326E"/>
     <w:rsid w:val="008E0DEA"/>
     <w:rsid w:val="00B95E3E"/>

</xml_diff>